<commit_message>
Projektbericht meinen Teil fertiggestellt und als gesondertes Dokument hochgeladen. Ich habe aber das aktuellste Dokument genommen, es kann also auch mit meinem weitergemacht werden.
</commit_message>
<xml_diff>
--- a/01_Projektmanagement/Abschlussbericht/Projektbericht_Mohne.docx
+++ b/01_Projektmanagement/Abschlussbericht/Projektbericht_Mohne.docx
@@ -3384,10 +3384,63 @@
         <w:rPr>
           <w:smallCaps/>
         </w:rPr>
+        <w:lastRenderedPageBreak/>
         <w:t>Elektronik</w:t>
       </w:r>
+      <w:bookmarkEnd w:id="13"/>
+    </w:p>
+    <w:p>
       <w:bookmarkStart w:id="14" w:name="_GoBack"/>
-      <w:bookmarkEnd w:id="13"/>
+      <w:r>
+        <w:rPr>
+          <w:noProof/>
+        </w:rPr>
+        <w:drawing>
+          <wp:inline distT="0" distB="0" distL="0" distR="0" wp14:anchorId="65E91D5C" wp14:editId="25AB08D4">
+            <wp:extent cx="8019967" cy="4894783"/>
+            <wp:effectExtent l="0" t="0" r="952" b="953"/>
+            <wp:docPr id="769" name="Grafik 769"/>
+            <wp:cNvGraphicFramePr>
+              <a:graphicFrameLocks xmlns:a="http://schemas.openxmlformats.org/drawingml/2006/main" noChangeAspect="1"/>
+            </wp:cNvGraphicFramePr>
+            <a:graphic xmlns:a="http://schemas.openxmlformats.org/drawingml/2006/main">
+              <a:graphicData uri="http://schemas.openxmlformats.org/drawingml/2006/picture">
+                <pic:pic xmlns:pic="http://schemas.openxmlformats.org/drawingml/2006/picture">
+                  <pic:nvPicPr>
+                    <pic:cNvPr id="0" name="Picture 2"/>
+                    <pic:cNvPicPr>
+                      <a:picLocks noChangeAspect="1" noChangeArrowheads="1"/>
+                    </pic:cNvPicPr>
+                  </pic:nvPicPr>
+                  <pic:blipFill>
+                    <a:blip r:embed="rId18">
+                      <a:extLst>
+                        <a:ext uri="{28A0092B-C50C-407E-A947-70E740481C1C}">
+                          <a14:useLocalDpi xmlns:a14="http://schemas.microsoft.com/office/drawing/2010/main" val="0"/>
+                        </a:ext>
+                      </a:extLst>
+                    </a:blip>
+                    <a:srcRect/>
+                    <a:stretch>
+                      <a:fillRect/>
+                    </a:stretch>
+                  </pic:blipFill>
+                  <pic:spPr bwMode="auto">
+                    <a:xfrm rot="16200000">
+                      <a:off x="0" y="0"/>
+                      <a:ext cx="8040762" cy="4907475"/>
+                    </a:xfrm>
+                    <a:prstGeom prst="rect">
+                      <a:avLst/>
+                    </a:prstGeom>
+                    <a:noFill/>
+                  </pic:spPr>
+                </pic:pic>
+              </a:graphicData>
+            </a:graphic>
+          </wp:inline>
+        </w:drawing>
+      </w:r>
       <w:bookmarkEnd w:id="14"/>
     </w:p>
     <w:p/>
@@ -3492,7 +3545,7 @@
         </w:rPr>
         <w:t xml:space="preserve"> used are </w:t>
       </w:r>
-      <w:hyperlink r:id="rId18" w:history="1">
+      <w:hyperlink r:id="rId19" w:history="1">
         <w:r>
           <w:rPr>
             <w:lang w:val="en-GB"/>
@@ -3518,7 +3571,7 @@
         </w:rPr>
         <w:t xml:space="preserve">. Causal loop diagrams are used for preliminary conceptual attacks on the problem. This gives way to simulation models for the rest of the work. Thwink.org has selected </w:t>
       </w:r>
-      <w:hyperlink r:id="rId19" w:history="1">
+      <w:hyperlink r:id="rId20" w:history="1">
         <w:r>
           <w:rPr>
             <w:lang w:val="en-GB"/>
@@ -3544,7 +3597,7 @@
         </w:rPr>
         <w:t xml:space="preserve"> tool, due to its simplicity, power, and emphasis on </w:t>
       </w:r>
-      <w:hyperlink r:id="rId20" w:history="1">
+      <w:hyperlink r:id="rId21" w:history="1">
         <w:r>
           <w:rPr>
             <w:lang w:val="en-GB"/>
@@ -3591,195 +3644,195 @@
         <w:rPr>
           <w:smallCaps/>
         </w:rPr>
+        <w:t>Digitaler Zwilling</w:t>
+      </w:r>
+      <w:bookmarkEnd w:id="17"/>
+    </w:p>
+    <w:p>
+      <w:r>
+        <w:t>Das Konzept eines digitalen Zwillings besteht aus drei Elementen: einem physischen Zwilling in der realen Welt, einem digitalen Zwilling im virtuellen Raum, der sowohl alle alten betrieblichen Daten als auch die Echtzeitdaten des physischen Zwillings abbildet, und die Interkonnektivität, die es den Zwillingen ermöglicht, die Informationen auszutauschen. Digitale Zwillingen können für Simulationen verwendet werden und für Einblicke in den arbeitenden Zwilling, um Prozesse zu überwachen und mögliche Fehler zu entdecken.</w:t>
+      </w:r>
+      <w:r>
+        <w:rPr>
+          <w:rStyle w:val="Funotenzeichen"/>
+        </w:rPr>
+        <w:footnoteReference w:id="2"/>
+      </w:r>
+    </w:p>
+    <w:p>
+      <w:r>
+        <w:t>Im folgenden Abschnitt werden nähere Beschreibungen zum digitalen Zwilling angeführt.</w:t>
+      </w:r>
+    </w:p>
+    <w:p>
+      <w:pPr>
+        <w:pStyle w:val="berschrift3"/>
+      </w:pPr>
+      <w:r>
+        <w:rPr>
+          <w:smallCaps/>
+        </w:rPr>
         <w:lastRenderedPageBreak/>
-        <w:t>Digitaler Zwilling</w:t>
-      </w:r>
-      <w:bookmarkEnd w:id="17"/>
-    </w:p>
-    <w:p>
-      <w:r>
-        <w:t>Das Konzept eines digitalen Zwillings besteht aus drei Elementen: einem physischen Zwilling in der realen Welt, einem digitalen Zwilling im virtuellen Raum, der sowohl alle alten betrieblichen Daten als auch die Echtzeitdaten des physischen Zwillings abbildet, und die Interkonnektivität, die es den Zwillingen ermöglicht, die Informationen auszutauschen. Digitale Zwillingen können für Simulationen verwendet werden und für Einblicke in den arbeitenden Zwilling, um Prozesse zu überwachen und mögliche Fehler zu entdecken.</w:t>
-      </w:r>
-      <w:r>
-        <w:rPr>
-          <w:rStyle w:val="Funotenzeichen"/>
-        </w:rPr>
-        <w:footnoteReference w:id="2"/>
-      </w:r>
-    </w:p>
-    <w:p>
-      <w:r>
-        <w:t>Im folgenden Abschnitt werden nähere Beschreibungen zum digitalen Zwilling angeführt.</w:t>
+        <w:t>Allgemein</w:t>
+      </w:r>
+    </w:p>
+    <w:p>
+      <w:r>
+        <w:t xml:space="preserve">Ein digitaler Zwilling ist eine virtuelle Modellbildung zum Beispiel eines </w:t>
+      </w:r>
+      <w:r>
+        <w:t>Prozesses</w:t>
+      </w:r>
+      <w:r>
+        <w:t xml:space="preserve">, eines </w:t>
+      </w:r>
+      <w:r>
+        <w:t>Produkts</w:t>
+      </w:r>
+      <w:r>
+        <w:t xml:space="preserve"> oder einer </w:t>
+      </w:r>
+      <w:r>
+        <w:t>Dienstleistung</w:t>
+      </w:r>
+      <w:r>
+        <w:t>, welches die reale und virtuelle Welt verbindet. Digitale Zwillinge verwenden reale Daten von installierten Sensoren, welche die Arbeitsbedingungen oder Position von Maschinen repräsentieren. Diese Kopplung der virtuellen und realen Welten ermöglicht die Analyse von Daten und die Überwachung von Systemen, um Probleme verstehen und bearbeiten zu können, bevor sie überhaupt auftreten. Ausfallzeiten können frühzeitig vermieden werden und dadurch neue Chancen entwickeln und mithilfe von Computersimulationen, damit die Zukunft besser geplant werden kann. Heutzutage werden digitale Zwillinge eine geschäftliche Notwendigkeit, weil der gesamte Lebenszyklus eines Produkts, Prozesses oder Geschäftsmodells abdeckt werden kann und somit die Grundlage für verbundene Produkte und Dienstleistungen bilden.</w:t>
+      </w:r>
+    </w:p>
+    <w:p>
+      <w:r>
+        <w:t xml:space="preserve">Für den sogenannten digitalen Zwilling </w:t>
+      </w:r>
+      <w:r>
+        <w:t>sind folgende Anforderungen notwendig</w:t>
+      </w:r>
+      <w:r>
+        <w:t>: das abzubildende reale Objekt, den digitalen Zwilling im virtuellen Raum und Informationen, welche die beiden miteinander verbinden. Digitale Zwillinge können dadurch die operative und auch finanzielle Leistungsfähigkeit eines Objekts wie einer Anlage oder einer Dienstleistung verbessern</w:t>
+      </w:r>
+      <w:r>
+        <w:t xml:space="preserve"> und in Echtzeit dargestellt werden.</w:t>
+      </w:r>
+    </w:p>
+    <w:p>
+      <w:r>
+        <w:t>In der ersten Phase „Design“ geht es um den Umgang mit komplexen Produktanforderungen, schnellen Entwicklungszyklen und strengen regulatorischen Anforderungen. In der zweiten Phase „Erstellung (</w:t>
+      </w:r>
+      <w:proofErr w:type="spellStart"/>
+      <w:r>
+        <w:t>manufacturing</w:t>
+      </w:r>
+      <w:proofErr w:type="spellEnd"/>
+      <w:r>
+        <w:t>)“ kann der Zwilling helfen, bessere Effizienz, Qualität und höheren Ertrag in der Erstellung zu erreichen. In der dritten Phase „Nutzung (</w:t>
+      </w:r>
+      <w:proofErr w:type="spellStart"/>
+      <w:r>
+        <w:t>operate</w:t>
+      </w:r>
+      <w:proofErr w:type="spellEnd"/>
+      <w:r>
+        <w:t>)" kann ein digitaler Zwilling u. A. eingesetzt werden, um die Verfügbarkeit von Objekten (z. B. Maschinen) zu verbessern. In der vierten Phase „Wiederverwertung (Recycling)“ kann der ein digitaler Zwilling z.B. für die Ersatzplanung oder der Eruierung von Upcycling-Potenzialen eingesetzt werden.</w:t>
       </w:r>
     </w:p>
     <w:p>
       <w:pPr>
         <w:pStyle w:val="berschrift3"/>
-      </w:pPr>
-      <w:r>
         <w:rPr>
           <w:smallCaps/>
         </w:rPr>
-        <w:t>Allgemein</w:t>
-      </w:r>
-    </w:p>
-    <w:p>
-      <w:r>
-        <w:t xml:space="preserve">Ein digitaler Zwilling ist eine virtuelle Modellbildung zum Beispiel eines </w:t>
-      </w:r>
-      <w:r>
-        <w:t>Prozesses</w:t>
-      </w:r>
-      <w:r>
-        <w:t xml:space="preserve">, eines </w:t>
-      </w:r>
-      <w:r>
-        <w:t>Produkts</w:t>
-      </w:r>
-      <w:r>
-        <w:t xml:space="preserve"> oder einer </w:t>
-      </w:r>
-      <w:r>
-        <w:t>Dienstleistung</w:t>
-      </w:r>
-      <w:r>
-        <w:t>, welches die reale und virtuelle Welt verbindet. Digitale Zwillinge verwenden reale Daten von installierten Sensoren, welche die Arbeitsbedingungen oder Position von Maschinen repräsentieren. Diese Kopplung der virtuellen und realen Welten ermöglicht die Analyse von Daten und die Überwachung von Systemen, um Probleme verstehen und bearbeiten zu können, bevor sie überhaupt auftreten. Ausfallzeiten können frühzeitig vermieden werden und dadurch neue Chancen entwickeln und mithilfe von Computersimulationen, damit die Zukunft besser geplant werden kann. Heutzutage werden digitale Zwillinge eine geschäftliche Notwendigkeit, weil der gesamte Lebenszyklus eines Produkts, Prozesses oder Geschäftsmodells abdeckt werden kann und somit die Grundlage für verbundene Produkte und Dienstleistungen bilden.</w:t>
-      </w:r>
-    </w:p>
-    <w:p>
-      <w:r>
-        <w:t xml:space="preserve">Für den sogenannten digitalen Zwilling </w:t>
-      </w:r>
-      <w:r>
-        <w:t>sind folgende Anforderungen notwendig</w:t>
-      </w:r>
-      <w:r>
-        <w:t>: das abzubildende reale Objekt, den digitalen Zwilling im virtuellen Raum und Informationen, welche die beiden miteinander verbinden. Digitale Zwillinge können dadurch die operative und auch finanzielle Leistungsfähigkeit eines Objekts wie einer Anlage oder einer Dienstleistung verbessern</w:t>
-      </w:r>
-      <w:r>
-        <w:t xml:space="preserve"> und in Echtzeit dargestellt werden.</w:t>
-      </w:r>
-    </w:p>
-    <w:p>
+      </w:pPr>
+      <w:r>
+        <w:rPr>
+          <w:smallCaps/>
+        </w:rPr>
+        <w:t>Projektbezogen</w:t>
+      </w:r>
+    </w:p>
+    <w:p>
+      <w:r>
+        <w:t xml:space="preserve">Unser </w:t>
+      </w:r>
+      <w:proofErr w:type="spellStart"/>
+      <w:r>
+        <w:t>PlanB</w:t>
+      </w:r>
+      <w:proofErr w:type="spellEnd"/>
+      <w:r>
+        <w:t xml:space="preserve"> des Projektes Data Explorer wurde am Tag zu einem Auto umgebaut und deren Funktionen erweitert bzw. ergänzt. Am Auto herrscht ein mechanisches Kräftemodell, welches im folgenden Kapitel dargestellt wird. Dadurch haben wir entschieden, dass wir die Kraft des Motors mit der Beschleunigung </w:t>
+      </w:r>
+      <w:r>
+        <w:t xml:space="preserve">als Digitalen </w:t>
+      </w:r>
       <w:r>
         <w:lastRenderedPageBreak/>
-        <w:t>In der ersten Phase „Design“ geht es um den Umgang mit komplexen Produktanforderungen, schnellen Entwicklungszyklen und strengen regulatorischen Anforderungen. In der zweiten Phase „Erstellung (</w:t>
+        <w:t>Zwilling modellieren bzw. darstellen wollen. Interessant an der Darstellung wird, wie sich die Beschleunigung „a“ während der Datenerfassung verhält. Die Erfassung der Daten erfolgt mithilfe der Matlab Software und dessen Mobile App. Durch die Kommunikation zwischen den beiden Anwendungen kann eine Erfassung der Daten mit verschiedenen Sensoren wie Beschleunigungssensor erfasst werden. Es kann analysiert werden, ob bei der Absolvierung des vorgegebenen Parcours eine Verminderung der Beschleunigung eintritt, wenn ein Hindernis kommt oder eine Kurve nach links oder rechts gemacht wird. Der digitale Zwilling wird in einem Plot der Matlab Software dargestellt, damit das Diagramm entsprechend erläutert und interpretiert werden kann.</w:t>
+      </w:r>
+    </w:p>
+    <w:p>
+      <w:pPr>
+        <w:pStyle w:val="berschrift3"/>
+      </w:pPr>
+      <w:r>
+        <w:t xml:space="preserve">Material und </w:t>
+      </w:r>
+      <w:r>
+        <w:rPr>
+          <w:smallCaps/>
+        </w:rPr>
+        <w:t>Methoden</w:t>
+      </w:r>
+    </w:p>
+    <w:p>
+      <w:r>
+        <w:t xml:space="preserve">Für die Erfassung des digitalen Zwillings unseres Sommerprojektes haben wir uns entschieden, dass wir die Anwendung der Matlab App verwenden werden, da wir kein Logfile über den Raspberry Pi erstellen. </w:t>
+      </w:r>
+      <w:r>
+        <w:t>Für die Anwendung ist die Matlab Software und der Download der dazugehörigen Matlab Mobile App notwendig. Zu Beginn wird die Matlab Mobile App am Smartphone</w:t>
+      </w:r>
+      <w:r>
+        <w:t xml:space="preserve"> installiert</w:t>
+      </w:r>
+      <w:r>
+        <w:t>, egal ob Android oder iOS Betriebssystem. Am Smartphone können die unterschiedlichsten Sensoren wie Beschleunigungs-,</w:t>
+      </w:r>
+      <w:r>
+        <w:t xml:space="preserve"> </w:t>
+      </w:r>
+      <w:r>
+        <w:t>Magnetfeld-, Positions-, Winkelgeschwindigkeits- und Orientierungssensor</w:t>
+      </w:r>
+      <w:r>
+        <w:t xml:space="preserve"> aktiviert werden. </w:t>
+      </w:r>
+      <w:r>
+        <w:t>In der Software ist eine Installation eines Add-</w:t>
       </w:r>
       <w:proofErr w:type="spellStart"/>
       <w:r>
-        <w:t>manufacturing</w:t>
+        <w:t>Ons</w:t>
       </w:r>
       <w:proofErr w:type="spellEnd"/>
       <w:r>
-        <w:t>)“ kann der Zwilling helfen, bessere Effizienz, Qualität und höheren Ertrag in der Erstellung zu erreichen. In der dritten Phase „Nutzung (</w:t>
+        <w:t xml:space="preserve"> zu erledigen. Um eine Verbindung zwischen der Software und der App herzustellen, wird in der Kommandozeile der Software der Konnektor aktiviert. Es wird nun die funktionierende IP-Adresse</w:t>
+      </w:r>
+      <w:r>
+        <w:t xml:space="preserve"> angezeigt, welche im Smartphone eingegeben wird, um eine Kommunikation herstellen zu können. Als nächsten Schritt wird der Link von PC und Smartphone erzeugt und es können sowohl am Smartphone und in der Kommandozeile durch bestimmte </w:t>
       </w:r>
       <w:proofErr w:type="spellStart"/>
       <w:r>
-        <w:t>operate</w:t>
+        <w:t>Matlabbefehle</w:t>
       </w:r>
       <w:proofErr w:type="spellEnd"/>
       <w:r>
-        <w:t>)" kann ein digitaler Zwilling u. A. eingesetzt werden, um die Verfügbarkeit von Objekten (z. B. Maschinen) zu verbessern. In der vierten Phase „Wiederverwertung (Recycling)“ kann der ein digitaler Zwilling z.B. für die Ersatzplanung oder der Eruierung von Upcycling-Potenzialen eingesetzt werden.</w:t>
+        <w:t xml:space="preserve"> die Sensoren aktiviert werden. Für eine korrekte Datenerfassung werden durch Befehle in der Kommandozeile die Datenaufnahme der Messwerte aktiviert und auch wieder beendet. Mit den erfassten Sensordaten des Smartphones können die Daten auf verschiedensten Arten analysiert und auch dargestellt werden. Die Daten können in einem Diagramm inklusiver Legende in Matlab dargestellt werden.</w:t>
       </w:r>
     </w:p>
     <w:p>
       <w:pPr>
         <w:pStyle w:val="berschrift3"/>
-        <w:rPr>
-          <w:smallCaps/>
-        </w:rPr>
-      </w:pPr>
-      <w:r>
-        <w:rPr>
-          <w:smallCaps/>
-        </w:rPr>
-        <w:t>Projektbezogen</w:t>
-      </w:r>
-    </w:p>
-    <w:p>
-      <w:r>
-        <w:t xml:space="preserve">Unser </w:t>
-      </w:r>
-      <w:proofErr w:type="spellStart"/>
-      <w:r>
-        <w:t>PlanB</w:t>
-      </w:r>
-      <w:proofErr w:type="spellEnd"/>
-      <w:r>
-        <w:t xml:space="preserve"> des Projektes Data Explorer wurde am Tag zu einem Auto umgebaut und deren Funktionen erweitert bzw. ergänzt. Am Auto herrscht ein mechanisches Kräftemodell, welches im folgenden Kapitel dargestellt wird. Dadurch haben wir entschieden, dass wir die Kraft des Motors mit der Beschleunigung </w:t>
-      </w:r>
-      <w:r>
-        <w:t>als Digitalen Zwilling modellieren bzw. darstellen wollen. Interessant an der Darstellung wird, wie sich die Beschleunigung „a“ während der Datenerfassung verhält. Die Erfassung der Daten erfolgt mithilfe der Matlab Software und dessen Mobile App. Durch die Kommunikation zwischen den beiden Anwendungen kann eine Erfassung der Daten mit verschiedenen Sensoren wie Beschleunigungssensor erfasst werden. Es kann analysiert werden, ob bei der Absolvierung des vorgegebenen Parcours eine Verminderung der Beschleunigung eintritt, wenn ein Hindernis kommt oder eine Kurve nach links oder rechts gemacht wird. Der digitale Zwilling wird in einem Plot der Matlab Software dargestellt, damit das Diagramm entsprechend erläutert und interpretiert werden kann.</w:t>
-      </w:r>
-    </w:p>
-    <w:p>
-      <w:pPr>
-        <w:pStyle w:val="berschrift3"/>
-      </w:pPr>
-      <w:r>
-        <w:t xml:space="preserve">Material und </w:t>
-      </w:r>
-      <w:r>
-        <w:rPr>
-          <w:smallCaps/>
-        </w:rPr>
-        <w:t>Methoden</w:t>
-      </w:r>
-    </w:p>
-    <w:p>
-      <w:r>
-        <w:t xml:space="preserve">Für die Erfassung des digitalen Zwillings unseres Sommerprojektes haben wir uns entschieden, dass wir die Anwendung der Matlab App verwenden werden, da wir kein Logfile über den Raspberry Pi erstellen. </w:t>
-      </w:r>
-      <w:r>
-        <w:t>Für die Anwendung ist die Matlab Software und der Download der dazugehörigen Matlab Mobile App notwendig. Zu Beginn wird die Matlab Mobile App am Smartphone</w:t>
-      </w:r>
-      <w:r>
-        <w:t xml:space="preserve"> installiert</w:t>
-      </w:r>
-      <w:r>
-        <w:t>, egal ob Android oder iOS Betriebssystem. Am Smartphone können die unterschiedlichsten Sensoren wie Beschleunigungs-,</w:t>
-      </w:r>
-      <w:r>
-        <w:t xml:space="preserve"> </w:t>
-      </w:r>
-      <w:r>
-        <w:t xml:space="preserve">Magnetfeld-, Positions-, Winkelgeschwindigkeits- und </w:t>
-      </w:r>
+      </w:pPr>
       <w:r>
         <w:lastRenderedPageBreak/>
-        <w:t>Orientierungssensor</w:t>
-      </w:r>
-      <w:r>
-        <w:t xml:space="preserve"> aktiviert werden. </w:t>
-      </w:r>
-      <w:r>
-        <w:t>In der Software ist eine Installation eines Add-</w:t>
-      </w:r>
-      <w:proofErr w:type="spellStart"/>
-      <w:r>
-        <w:t>Ons</w:t>
-      </w:r>
-      <w:proofErr w:type="spellEnd"/>
-      <w:r>
-        <w:t xml:space="preserve"> zu erledigen. Um eine Verbindung zwischen der Software und der App herzustellen, wird in der Kommandozeile der Software der Konnektor aktiviert. Es wird nun die funktionierende IP-Adresse</w:t>
-      </w:r>
-      <w:r>
-        <w:t xml:space="preserve"> angezeigt, welche im Smartphone eingegeben wird, um eine Kommunikation herstellen zu können. Als nächsten Schritt wird der Link von PC und Smartphone erzeugt und es können sowohl am Smartphone und in der Kommandozeile durch bestimmte </w:t>
-      </w:r>
-      <w:proofErr w:type="spellStart"/>
-      <w:r>
-        <w:t>Matlabbefehle</w:t>
-      </w:r>
-      <w:proofErr w:type="spellEnd"/>
-      <w:r>
-        <w:t xml:space="preserve"> die Sensoren aktiviert werden. Für eine korrekte Datenerfassung werden durch Befehle in der Kommandozeile die Datenaufnahme der Messwerte aktiviert und auch wieder beendet. Mit den erfassten Sensordaten des Smartphones können die Daten auf verschiedensten Arten analysiert und auch dargestellt werden. Die Daten können in einem Diagramm inklusiver Legende in Matlab dargestellt werden.</w:t>
-      </w:r>
-    </w:p>
-    <w:p>
-      <w:pPr>
-        <w:pStyle w:val="berschrift3"/>
-      </w:pPr>
-      <w:r>
         <w:t>Mechanisches Modell des Fahrzeuges</w:t>
       </w:r>
     </w:p>
@@ -3815,7 +3868,7 @@
                     <pic:cNvPicPr/>
                   </pic:nvPicPr>
                   <pic:blipFill rotWithShape="1">
-                    <a:blip r:embed="rId21"/>
+                    <a:blip r:embed="rId22"/>
                     <a:srcRect l="33009" t="30247" r="17501" b="20225"/>
                     <a:stretch/>
                   </pic:blipFill>
@@ -3884,130 +3937,40 @@
     </w:p>
     <w:p>
       <w:r>
-        <w:t xml:space="preserve">Aus der Datenerfassung der Matlab App konnte die Kraft des Motors erfasst und gemessen werden. Die Daten wurden während unseres autonomen Fahrens, welches leider in der kurzen Zeit nicht möglich war fertig zu programmieren, aufgenommen. Anhand der Daten, die auf die Software von Matlab übertragen wurden kann </w:t>
-      </w:r>
-      <w:r>
+        <w:t xml:space="preserve">Aus der Datenerfassung der Matlab App konnte die Kraft des Motors erfasst und gemessen werden. Die Daten wurden während unseres autonomen Fahrens, welches leider in der kurzen Zeit nicht möglich war fertig zu programmieren, aufgenommen. Anhand der Daten, die auf die Software von Matlab übertragen wurden kann herausgelesen werden, dass unser Programm eine relativ kontinuierliche Geschwindigkeit durchfährt. Daraus resultiert sich, dass unser Fahrzeug, wegen den nicht fertigen ferngesteuertem Programm, </w:t>
+      </w:r>
+      <w:r>
+        <w:t>nicht immer</w:t>
+      </w:r>
+      <w:r>
+        <w:t xml:space="preserve"> Objekte bzw. Hindernisse erkennen kann und somit sich </w:t>
+      </w:r>
+      <w:r>
+        <w:t xml:space="preserve">nicht </w:t>
+      </w:r>
+      <w:r>
+        <w:t>mit einer kontinuierlichen Geschwindigkeit fortbewegt.</w:t>
+      </w:r>
+    </w:p>
+    <w:p>
+      <w:r>
+        <w:t>Mit der Darstellung der Beschleunigung ist keine kontinuierliche Beschleunigung ersichtlich. Der programmierte Code enthält leider keine konkrete Struktur bzw. Abfolge und somit resultiert sich ein relativ hektisches Beschleunigungsdiagramm. In der Mitte des Diagramms kann man erkennen, dass das Fahrzeug ein</w:t>
+      </w:r>
+      <w:r>
+        <w:t>en Stillstand hat und womöglich ein Hindernis erkennen konnte.</w:t>
+      </w:r>
+    </w:p>
+    <w:p>
+      <w:r>
+        <w:rPr>
+          <w:noProof/>
+        </w:rPr>
         <w:lastRenderedPageBreak/>
-        <w:t xml:space="preserve">herausgelesen werden, dass unser Programm eine relativ kontinuierliche Geschwindigkeit durchfährt. Daraus resultiert sich, dass unser Fahrzeug, wegen den nicht fertigen ferngesteuertem Programm, </w:t>
-      </w:r>
-      <w:r>
-        <w:t>nicht immer</w:t>
-      </w:r>
-      <w:r>
-        <w:t xml:space="preserve"> Objekte bzw. Hindernisse erkennen kann und somit sich </w:t>
-      </w:r>
-      <w:r>
-        <w:t xml:space="preserve">nicht </w:t>
-      </w:r>
-      <w:r>
-        <w:t>mit einer kontinuierlichen Geschwindigkeit fortbewegt.</w:t>
-      </w:r>
-    </w:p>
-    <w:p>
-      <w:r>
-        <w:t>Mit der Darstellung der Beschleunigung ist keine kontinuierliche Beschleunigung ersichtlich. Der programmierte Code enthält leider keine konkrete Struktur bzw. Abfolge und somit resultiert sich ein relativ hektisches Beschleunigungsdiagramm. In der Mitte des Diagramms kann man erkennen, dass das Fahrzeug ein</w:t>
-      </w:r>
-      <w:r>
-        <w:t>en Stillstand hat und womöglich ein Hindernis erkennen konnte.</w:t>
-      </w:r>
-    </w:p>
-    <w:p>
-      <w:r>
-        <w:rPr>
-          <w:noProof/>
-        </w:rPr>
         <w:drawing>
           <wp:inline distT="0" distB="0" distL="0" distR="0" wp14:anchorId="63B264A4" wp14:editId="39D3FD9B">
             <wp:extent cx="5219700" cy="2781935"/>
             <wp:effectExtent l="0" t="0" r="0" b="0"/>
             <wp:docPr id="4" name="Grafik 4"/>
-            <wp:cNvGraphicFramePr>
-              <a:graphicFrameLocks xmlns:a="http://schemas.openxmlformats.org/drawingml/2006/main" noChangeAspect="1"/>
-            </wp:cNvGraphicFramePr>
-            <a:graphic xmlns:a="http://schemas.openxmlformats.org/drawingml/2006/main">
-              <a:graphicData uri="http://schemas.openxmlformats.org/drawingml/2006/picture">
-                <pic:pic xmlns:pic="http://schemas.openxmlformats.org/drawingml/2006/picture">
-                  <pic:nvPicPr>
-                    <pic:cNvPr id="1" name=""/>
-                    <pic:cNvPicPr/>
-                  </pic:nvPicPr>
-                  <pic:blipFill>
-                    <a:blip r:embed="rId22"/>
-                    <a:stretch>
-                      <a:fillRect/>
-                    </a:stretch>
-                  </pic:blipFill>
-                  <pic:spPr>
-                    <a:xfrm>
-                      <a:off x="0" y="0"/>
-                      <a:ext cx="5219700" cy="2781935"/>
-                    </a:xfrm>
-                    <a:prstGeom prst="rect">
-                      <a:avLst/>
-                    </a:prstGeom>
-                  </pic:spPr>
-                </pic:pic>
-              </a:graphicData>
-            </a:graphic>
-          </wp:inline>
-        </w:drawing>
-      </w:r>
-    </w:p>
-    <w:p>
-      <w:pPr>
-        <w:pStyle w:val="Beschriftung"/>
-      </w:pPr>
-      <w:bookmarkStart w:id="19" w:name="_Toc516071527"/>
-      <w:r>
-        <w:t xml:space="preserve">Abbildung </w:t>
-      </w:r>
-      <w:r>
-        <w:fldChar w:fldCharType="begin"/>
-      </w:r>
-      <w:r>
-        <w:instrText xml:space="preserve"> SEQ Abbildung \* ARABIC </w:instrText>
-      </w:r>
-      <w:r>
-        <w:fldChar w:fldCharType="separate"/>
-      </w:r>
-      <w:r>
-        <w:rPr>
-          <w:noProof/>
-        </w:rPr>
-        <w:t>4</w:t>
-      </w:r>
-      <w:r>
-        <w:fldChar w:fldCharType="end"/>
-      </w:r>
-      <w:r>
-        <w:t>: Diagramm für die Beschleunigung</w:t>
-      </w:r>
-      <w:bookmarkEnd w:id="19"/>
-    </w:p>
-    <w:p>
-      <w:pPr>
-        <w:rPr>
-          <w:noProof/>
-        </w:rPr>
-      </w:pPr>
-      <w:r>
-        <w:rPr>
-          <w:noProof/>
-        </w:rPr>
-        <w:t>Im folgenden Plot von Matlab ist die Winkelgeschwindigkeit dargestellt. Auf dieser Darstellung erkennt man wie sich das Fahrzeug in den Richtungen verändert. Wie schon vorher erläutert haben wir den Fernsteuerungsmodus leider nicht bis zum Ende programmieren können. Im Diagramm ist schön zu sehen, wie oft und schnell das Fahrzeug die Richtung ändert. Das ist der Grund, dass das Programm nicht in der Zeit fertig geworden ist. Deswegen fährt das Fahrzeug willkürlich durch den Raum und in der Gerade des Diagramm hat es an gehalten, weil es womöglich ein Hindernis erkannt hat. Ursprünglich ist es gedacht, dass das Fahrzeug einem Hindernis ausweicht, jedoch nach dem Diagramm sind auf unserem vorgegebenen Parcour sehr viele Hindernisse platziert worden.</w:t>
-      </w:r>
-    </w:p>
-    <w:p>
-      <w:r>
-        <w:rPr>
-          <w:noProof/>
-        </w:rPr>
-        <w:lastRenderedPageBreak/>
-        <w:drawing>
-          <wp:inline distT="0" distB="0" distL="0" distR="0" wp14:anchorId="38E4D5C5" wp14:editId="5F3CA20E">
-            <wp:extent cx="5219700" cy="2781935"/>
-            <wp:effectExtent l="0" t="0" r="0" b="0"/>
-            <wp:docPr id="3" name="Grafik 3"/>
             <wp:cNvGraphicFramePr>
               <a:graphicFrameLocks xmlns:a="http://schemas.openxmlformats.org/drawingml/2006/main" noChangeAspect="1"/>
             </wp:cNvGraphicFramePr>
@@ -4044,6 +4007,93 @@
       <w:pPr>
         <w:pStyle w:val="Beschriftung"/>
       </w:pPr>
+      <w:bookmarkStart w:id="19" w:name="_Toc516071527"/>
+      <w:r>
+        <w:t xml:space="preserve">Abbildung </w:t>
+      </w:r>
+      <w:r>
+        <w:fldChar w:fldCharType="begin"/>
+      </w:r>
+      <w:r>
+        <w:instrText xml:space="preserve"> SEQ Abbildung \* ARABIC </w:instrText>
+      </w:r>
+      <w:r>
+        <w:fldChar w:fldCharType="separate"/>
+      </w:r>
+      <w:r>
+        <w:rPr>
+          <w:noProof/>
+        </w:rPr>
+        <w:t>4</w:t>
+      </w:r>
+      <w:r>
+        <w:fldChar w:fldCharType="end"/>
+      </w:r>
+      <w:r>
+        <w:t>: Diagramm für die Beschleunigung</w:t>
+      </w:r>
+      <w:bookmarkEnd w:id="19"/>
+    </w:p>
+    <w:p>
+      <w:pPr>
+        <w:rPr>
+          <w:noProof/>
+        </w:rPr>
+      </w:pPr>
+      <w:r>
+        <w:rPr>
+          <w:noProof/>
+        </w:rPr>
+        <w:t>Im folgenden Plot von Matlab ist die Winkelgeschwindigkeit dargestellt. Auf dieser Darstellung erkennt man wie sich das Fahrzeug in den Richtungen verändert. Wie schon vorher erläutert haben wir den Fernsteuerungsmodus leider nicht bis zum Ende programmieren können. Im Diagramm ist schön zu sehen, wie oft und schnell das Fahrzeug die Richtung ändert. Das ist der Grund, dass das Programm nicht in der Zeit fertig geworden ist. Deswegen fährt das Fahrzeug willkürlich durch den Raum und in der Gerade des Diagramm hat es an gehalten, weil es womöglich ein Hindernis erkannt hat. Ursprünglich ist es gedacht, dass das Fahrzeug einem Hindernis ausweicht, jedoch nach dem Diagramm sind auf unserem vorgegebenen Parcour sehr viele Hindernisse platziert worden.</w:t>
+      </w:r>
+    </w:p>
+    <w:p>
+      <w:r>
+        <w:rPr>
+          <w:noProof/>
+        </w:rPr>
+        <w:lastRenderedPageBreak/>
+        <w:drawing>
+          <wp:inline distT="0" distB="0" distL="0" distR="0" wp14:anchorId="38E4D5C5" wp14:editId="5F3CA20E">
+            <wp:extent cx="5219700" cy="2781935"/>
+            <wp:effectExtent l="0" t="0" r="0" b="0"/>
+            <wp:docPr id="3" name="Grafik 3"/>
+            <wp:cNvGraphicFramePr>
+              <a:graphicFrameLocks xmlns:a="http://schemas.openxmlformats.org/drawingml/2006/main" noChangeAspect="1"/>
+            </wp:cNvGraphicFramePr>
+            <a:graphic xmlns:a="http://schemas.openxmlformats.org/drawingml/2006/main">
+              <a:graphicData uri="http://schemas.openxmlformats.org/drawingml/2006/picture">
+                <pic:pic xmlns:pic="http://schemas.openxmlformats.org/drawingml/2006/picture">
+                  <pic:nvPicPr>
+                    <pic:cNvPr id="1" name=""/>
+                    <pic:cNvPicPr/>
+                  </pic:nvPicPr>
+                  <pic:blipFill>
+                    <a:blip r:embed="rId24"/>
+                    <a:stretch>
+                      <a:fillRect/>
+                    </a:stretch>
+                  </pic:blipFill>
+                  <pic:spPr>
+                    <a:xfrm>
+                      <a:off x="0" y="0"/>
+                      <a:ext cx="5219700" cy="2781935"/>
+                    </a:xfrm>
+                    <a:prstGeom prst="rect">
+                      <a:avLst/>
+                    </a:prstGeom>
+                  </pic:spPr>
+                </pic:pic>
+              </a:graphicData>
+            </a:graphic>
+          </wp:inline>
+        </w:drawing>
+      </w:r>
+    </w:p>
+    <w:p>
+      <w:pPr>
+        <w:pStyle w:val="Beschriftung"/>
+      </w:pPr>
       <w:bookmarkStart w:id="20" w:name="_Toc516071528"/>
       <w:r>
         <w:t xml:space="preserve">Abbildung </w:t>
@@ -4226,91 +4276,35 @@
         <w:rPr>
           <w:lang w:val="de-DE"/>
         </w:rPr>
-        <w:t>Visualisierung MATLAB</w:t>
-      </w:r>
+        <w:t>Rohdaten/</w:t>
+      </w:r>
+      <w:proofErr w:type="spellStart"/>
+      <w:r>
+        <w:rPr>
+          <w:lang w:val="de-DE"/>
+        </w:rPr>
+        <w:t>Datalog</w:t>
+      </w:r>
+      <w:proofErr w:type="spellEnd"/>
     </w:p>
     <w:p>
       <w:pPr>
         <w:pStyle w:val="berschrift2"/>
       </w:pPr>
+      <w:proofErr w:type="spellStart"/>
       <w:r>
         <w:rPr>
           <w:smallCaps/>
         </w:rPr>
-        <w:t>Karte</w:t>
-      </w:r>
-      <w:r>
-        <w:t xml:space="preserve"> mit Fahrstrecke</w:t>
-      </w:r>
-    </w:p>
-    <w:p>
-      <w:pPr>
-        <w:pStyle w:val="berschrift2"/>
-      </w:pPr>
-      <w:r>
-        <w:t xml:space="preserve">Karte mit </w:t>
-      </w:r>
-      <w:r>
-        <w:rPr>
-          <w:smallCaps/>
-        </w:rPr>
-        <w:t>Messpunkte</w:t>
-      </w:r>
-    </w:p>
-    <w:p>
-      <w:pPr>
-        <w:pStyle w:val="berschrift2"/>
-      </w:pPr>
-      <w:r>
-        <w:rPr>
-          <w:smallCaps/>
-        </w:rPr>
-        <w:t>Fahrstrecke</w:t>
-      </w:r>
-      <w:r>
-        <w:t xml:space="preserve"> mit Messungen</w:t>
-      </w:r>
-    </w:p>
-    <w:p>
-      <w:pPr>
-        <w:pStyle w:val="berschrift1"/>
-        <w:rPr>
-          <w:lang w:val="de-DE"/>
-        </w:rPr>
-      </w:pPr>
-      <w:r>
-        <w:rPr>
-          <w:lang w:val="de-DE"/>
-        </w:rPr>
-        <w:t>Rohdaten/</w:t>
-      </w:r>
-      <w:proofErr w:type="spellStart"/>
-      <w:r>
-        <w:rPr>
-          <w:lang w:val="de-DE"/>
-        </w:rPr>
-        <w:t>Datalog</w:t>
+        <w:t>Timestamp</w:t>
+      </w:r>
+      <w:r>
+        <w:t>+Daten</w:t>
       </w:r>
       <w:proofErr w:type="spellEnd"/>
     </w:p>
     <w:p>
       <w:pPr>
-        <w:pStyle w:val="berschrift2"/>
-      </w:pPr>
-      <w:proofErr w:type="spellStart"/>
-      <w:r>
-        <w:rPr>
-          <w:smallCaps/>
-        </w:rPr>
-        <w:t>Timestamp</w:t>
-      </w:r>
-      <w:r>
-        <w:t>+Daten</w:t>
-      </w:r>
-      <w:proofErr w:type="spellEnd"/>
-    </w:p>
-    <w:p>
-      <w:pPr>
         <w:rPr>
           <w:lang w:val="en-US"/>
         </w:rPr>
@@ -4322,7 +4316,7 @@
           <w:lang w:val="en-US"/>
         </w:rPr>
         <w:sectPr>
-          <w:headerReference w:type="default" r:id="rId24"/>
+          <w:headerReference w:type="default" r:id="rId25"/>
           <w:pgSz w:w="11906" w:h="16838"/>
           <w:pgMar w:top="1701" w:right="1701" w:bottom="1701" w:left="1985" w:header="851" w:footer="851" w:gutter="0"/>
           <w:cols w:space="709"/>
@@ -4348,7 +4342,7 @@
       <w:proofErr w:type="spellEnd"/>
     </w:p>
     <w:sectPr>
-      <w:headerReference w:type="default" r:id="rId25"/>
+      <w:headerReference w:type="default" r:id="rId26"/>
       <w:pgSz w:w="11906" w:h="16838"/>
       <w:pgMar w:top="1701" w:right="1701" w:bottom="1701" w:left="1985" w:header="851" w:footer="851" w:gutter="0"/>
       <w:pgNumType w:start="35"/>
@@ -8668,7 +8662,7 @@
 </file>
 
 <file path=customXml/itemProps1.xml><?xml version="1.0" encoding="utf-8"?>
-<ds:datastoreItem xmlns:ds="http://schemas.openxmlformats.org/officeDocument/2006/customXml" ds:itemID="{D821F13A-E980-44EF-89C9-07F180ACAB03}">
+<ds:datastoreItem xmlns:ds="http://schemas.openxmlformats.org/officeDocument/2006/customXml" ds:itemID="{32908E11-E840-4104-AB4A-4645B4D8C475}">
   <ds:schemaRefs>
     <ds:schemaRef ds:uri="http://schemas.openxmlformats.org/officeDocument/2006/bibliography"/>
   </ds:schemaRefs>

</xml_diff>